<commit_message>
Updated notes - sample size: large is normal
</commit_message>
<xml_diff>
--- a/Resource-Notes/Pathway Enrichment Analysis Paper - Notes.docx
+++ b/Resource-Notes/Pathway Enrichment Analysis Paper - Notes.docx
@@ -14,30 +14,14 @@
       </w:r>
     </w:p>
     <w:p>
-      <w:r>
-        <w:fldChar w:fldCharType="begin"/>
-      </w:r>
-      <w:r>
-        <w:instrText xml:space="preserve"> HYPERLINK "</w:instrText>
-      </w:r>
-      <w:r>
-        <w:instrText>https://www.nature.com/articles/s41596-018-0103-9</w:instrText>
-      </w:r>
-      <w:r>
-        <w:instrText xml:space="preserve">" </w:instrText>
-      </w:r>
-      <w:r>
-        <w:fldChar w:fldCharType="separate"/>
-      </w:r>
-      <w:r>
-        <w:rPr>
-          <w:rStyle w:val="Hyperlink"/>
-        </w:rPr>
-        <w:t>https://www.nature.com/articles/s41596-018-0103-9</w:t>
-      </w:r>
-      <w:r>
-        <w:fldChar w:fldCharType="end"/>
-      </w:r>
+      <w:hyperlink r:id="rId6" w:history="1">
+        <w:r>
+          <w:rPr>
+            <w:rStyle w:val="Hyperlink"/>
+          </w:rPr>
+          <w:t>https://www.nature.com/articles/s41596-018-0103-9</w:t>
+        </w:r>
+      </w:hyperlink>
     </w:p>
     <w:p>
       <w:r>
@@ -68,25 +52,7 @@
           <w:sz w:val="32"/>
           <w:szCs w:val="32"/>
         </w:rPr>
-        <w:t xml:space="preserve">Pathway enrichment analysis and </w:t>
-      </w:r>
-      <w:r>
-        <w:rPr>
-          <w:b/>
-          <w:bCs/>
-          <w:sz w:val="32"/>
-          <w:szCs w:val="32"/>
-        </w:rPr>
-        <w:t xml:space="preserve">visualization </w:t>
-      </w:r>
-      <w:r>
-        <w:rPr>
-          <w:b/>
-          <w:bCs/>
-          <w:sz w:val="32"/>
-          <w:szCs w:val="32"/>
-        </w:rPr>
-        <w:t xml:space="preserve">of omics data using </w:t>
+        <w:t xml:space="preserve">Pathway enrichment analysis and visualization of omics data using </w:t>
       </w:r>
       <w:proofErr w:type="spellStart"/>
       <w:proofErr w:type="gramStart"/>
@@ -128,16 +94,7 @@
           <w:sz w:val="32"/>
           <w:szCs w:val="32"/>
         </w:rPr>
-        <w:t xml:space="preserve"> </w:t>
-      </w:r>
-      <w:r>
-        <w:rPr>
-          <w:b/>
-          <w:bCs/>
-          <w:sz w:val="32"/>
-          <w:szCs w:val="32"/>
-        </w:rPr>
-        <w:t xml:space="preserve">and </w:t>
+        <w:t xml:space="preserve"> and </w:t>
       </w:r>
       <w:proofErr w:type="spellStart"/>
       <w:r>
@@ -162,10 +119,87 @@
     </w:p>
     <w:p/>
     <w:p/>
+    <w:p>
+      <w:r>
+        <w:t>- Paper provides steps on interpreting results from RNA-seq experiments by defining gene lists from the data, determining enriched pathways, and visualising the results &lt;- pathway enrichment analysis</w:t>
+      </w:r>
+    </w:p>
     <w:p/>
+    <w:p>
+      <w:r>
+        <w:t xml:space="preserve">- </w:t>
+      </w:r>
+      <w:r>
+        <w:t>pathway enrichment analysis determines which pathways are overrepresented in a large gene list</w:t>
+      </w:r>
+    </w:p>
+    <w:p/>
+    <w:p>
+      <w:r>
+        <w:t xml:space="preserve">Input: (sometimes ranked) list of genes and expression </w:t>
+      </w:r>
+      <w:r>
+        <w:t>data</w:t>
+      </w:r>
+    </w:p>
+    <w:p>
+      <w:r>
+        <w:t xml:space="preserve">Output: list of pathways and statistical measures indicating activity </w:t>
+      </w:r>
+      <w:proofErr w:type="spellStart"/>
+      <w:r>
+        <w:t>wrt</w:t>
+      </w:r>
+      <w:proofErr w:type="spellEnd"/>
+      <w:r>
+        <w:t xml:space="preserve"> expected (</w:t>
+      </w:r>
+      <w:proofErr w:type="spellStart"/>
+      <w:proofErr w:type="gramStart"/>
+      <w:r>
+        <w:t>p,q</w:t>
+      </w:r>
+      <w:proofErr w:type="spellEnd"/>
+      <w:proofErr w:type="gramEnd"/>
+      <w:r>
+        <w:t>-val..)</w:t>
+      </w:r>
+    </w:p>
+    <w:p/>
+    <w:p>
+      <w:r>
+        <w:t>Output can then be visualised/interpreted in different ways</w:t>
+      </w:r>
+    </w:p>
+    <w:p/>
+    <w:p/>
+    <w:p/>
+    <w:p/>
+    <w:p>
+      <w:r>
+        <w:t>Terminology:</w:t>
+      </w:r>
+    </w:p>
+    <w:p>
+      <w:r>
+        <w:tab/>
+        <w:t>Omics:</w:t>
+      </w:r>
+    </w:p>
+    <w:p>
+      <w:r>
+        <w:tab/>
+        <w:t>Enriched pathways:</w:t>
+      </w:r>
+    </w:p>
+    <w:p>
+      <w:r>
+        <w:tab/>
+      </w:r>
+    </w:p>
     <w:sectPr>
-      <w:headerReference w:type="even" r:id="rId6"/>
-      <w:headerReference w:type="default" r:id="rId7"/>
+      <w:headerReference w:type="even" r:id="rId7"/>
+      <w:headerReference w:type="default" r:id="rId8"/>
       <w:pgSz w:w="11906" w:h="16838"/>
       <w:pgMar w:top="1440" w:right="1440" w:bottom="1440" w:left="1440" w:header="708" w:footer="708" w:gutter="0"/>
       <w:cols w:space="708"/>

</xml_diff>

<commit_message>
notes on pathway analysis paper
TODO: summarize definitions
</commit_message>
<xml_diff>
--- a/Resource-Notes/Pathway Enrichment Analysis Paper - Notes.docx
+++ b/Resource-Notes/Pathway Enrichment Analysis Paper - Notes.docx
@@ -121,25 +121,27 @@
     <w:p/>
     <w:p>
       <w:r>
-        <w:t>- Paper provides steps on interpreting results from RNA-seq experiments by defining gene lists from the data, determining enriched pathways, and visualising the results &lt;- pathway enrichment analysis</w:t>
+        <w:t xml:space="preserve">Pathway enrichment analysis: interpret results from RNA-seq experiments </w:t>
+      </w:r>
+      <w:proofErr w:type="spellStart"/>
+      <w:r>
+        <w:t>wrt</w:t>
+      </w:r>
+      <w:proofErr w:type="spellEnd"/>
+      <w:r>
+        <w:t xml:space="preserve"> processes that are over/underrepresented</w:t>
       </w:r>
     </w:p>
     <w:p/>
     <w:p>
       <w:r>
-        <w:t xml:space="preserve">- </w:t>
-      </w:r>
-      <w:r>
-        <w:t>pathway enrichment analysis determines which pathways are overrepresented in a large gene list</w:t>
-      </w:r>
-    </w:p>
-    <w:p/>
-    <w:p>
-      <w:r>
-        <w:t xml:space="preserve">Input: (sometimes ranked) list of genes and expression </w:t>
-      </w:r>
-      <w:r>
-        <w:t>data</w:t>
+        <w:t xml:space="preserve">Input: (sometimes ranked) list of genes and </w:t>
+      </w:r>
+      <w:r>
+        <w:t>expression/activity</w:t>
+      </w:r>
+      <w:r>
+        <w:t xml:space="preserve"> data</w:t>
       </w:r>
     </w:p>
     <w:p>
@@ -165,18 +167,93 @@
         <w:t>-val..)</w:t>
       </w:r>
     </w:p>
+    <w:p>
+      <w:r>
+        <w:tab/>
+      </w:r>
+      <w:r>
+        <w:t>can then be visualised/interpreted in different ways</w:t>
+      </w:r>
+    </w:p>
     <w:p/>
     <w:p>
       <w:r>
-        <w:t>Output can then be visualised/interpreted in different ways</w:t>
+        <w:t xml:space="preserve"> 3 steps:</w:t>
+      </w:r>
+    </w:p>
+    <w:p>
+      <w:pPr>
+        <w:ind w:firstLine="720"/>
+      </w:pPr>
+      <w:r>
+        <w:t xml:space="preserve">- </w:t>
+      </w:r>
+      <w:r>
+        <w:t>defin</w:t>
+      </w:r>
+      <w:r>
+        <w:t>e</w:t>
+      </w:r>
+      <w:r>
+        <w:t xml:space="preserve"> gene lists from the data</w:t>
+      </w:r>
+      <w:r>
+        <w:t xml:space="preserve"> [large amounts of data]</w:t>
+      </w:r>
+    </w:p>
+    <w:p>
+      <w:pPr>
+        <w:ind w:firstLine="720"/>
+      </w:pPr>
+      <w:r>
+        <w:t xml:space="preserve">- </w:t>
+      </w:r>
+      <w:r>
+        <w:t>determ</w:t>
+      </w:r>
+      <w:r>
+        <w:t>ine</w:t>
+      </w:r>
+      <w:r>
+        <w:t xml:space="preserve"> enriched pathways</w:t>
+      </w:r>
+    </w:p>
+    <w:p>
+      <w:pPr>
+        <w:ind w:firstLine="720"/>
+      </w:pPr>
+      <w:r>
+        <w:t xml:space="preserve">- </w:t>
+      </w:r>
+      <w:r>
+        <w:t>visualis</w:t>
+      </w:r>
+      <w:r>
+        <w:t>e</w:t>
+      </w:r>
+      <w:r>
+        <w:t xml:space="preserve"> the results</w:t>
       </w:r>
     </w:p>
     <w:p/>
     <w:p/>
     <w:p/>
+    <w:p>
+      <w:r>
+        <w:t>-</w:t>
+      </w:r>
+    </w:p>
     <w:p/>
-    <w:p>
-      <w:r>
+    <w:p/>
+    <w:p/>
+    <w:p>
+      <w:r>
+        <w:br w:type="page"/>
+      </w:r>
+    </w:p>
+    <w:p>
+      <w:r>
+        <w:lastRenderedPageBreak/>
         <w:t>Terminology:</w:t>
       </w:r>
     </w:p>
@@ -195,6 +272,45 @@
     <w:p>
       <w:r>
         <w:tab/>
+      </w:r>
+    </w:p>
+    <w:p/>
+    <w:p>
+      <w:r>
+        <w:t xml:space="preserve">Pathway. Genes that work together to carry out a biological process. </w:t>
+      </w:r>
+    </w:p>
+    <w:p>
+      <w:r>
+        <w:t>Gene set. A set of related genes. A ‘pathway gene set’ includes all genes in a pathway. Gene sets can be based on various relationships between genes, such as cellular localization (e.g., nuclear genes) or enzymatic function (e.g., protein kinases). Details such as protein interactions are not included. Gene list of interest. The list of genes derived from an omics experiment that is input to pathway enrichment analysis.</w:t>
+      </w:r>
+    </w:p>
+    <w:p>
+      <w:r>
+        <w:t xml:space="preserve">Ranked gene list. In many omics data (e.g., that from RNA-seq for gene expression), genes can be ranked according to some score (e.g., level of differential expression) to provide more information for pathway enrichment analysis. Pathways enriched in genes clustered at the top of a ranked list would score higher than if the pathway genes are randomly scattered across the ranked list. </w:t>
+      </w:r>
+    </w:p>
+    <w:p>
+      <w:r>
+        <w:t xml:space="preserve">Pathway enrichment analysis. A statistical technique to identify pathways that are significantly represented in a gene list or ranked gene list of interest. </w:t>
+      </w:r>
+    </w:p>
+    <w:p>
+      <w:r>
+        <w:t xml:space="preserve">Multiple testing correction. Thousands of pathways may be individually tested for enrichment, and this could lead to significant enrichment P values appearing by chance alone. Multiple testing correction is a statistical technique to correct the P values from individual enrichment tests to address this problem and reduce the chance of </w:t>
+      </w:r>
+      <w:proofErr w:type="spellStart"/>
+      <w:r>
+        <w:t>falsepositive</w:t>
+      </w:r>
+      <w:proofErr w:type="spellEnd"/>
+      <w:r>
+        <w:t xml:space="preserve"> enrichment (Box 3). </w:t>
+      </w:r>
+    </w:p>
+    <w:p>
+      <w:r>
+        <w:t>Leading-edge gene. A subset of genes found in the ranking at or just before the maximal ES in a GSEA analysis. This subset of genes often accounts for a pathway being defined as enriched.</w:t>
       </w:r>
     </w:p>
     <w:sectPr>

</xml_diff>